<commit_message>
removed reading of the entire stack into memory: too intense
</commit_message>
<xml_diff>
--- a/doc/DevelDocs/Juha_suggestions.docx
+++ b/doc/DevelDocs/Juha_suggestions.docx
@@ -4,14 +4,35 @@
   <w:body>
     <w:p>
       <w:r>
-        <w:t>To do list (discussions with Juha)</w:t>
+        <w:t xml:space="preserve">To do list (discussions with </w:t>
+      </w:r>
+      <w:proofErr w:type="spellStart"/>
+      <w:r>
+        <w:t>Juha</w:t>
+      </w:r>
+      <w:proofErr w:type="spellEnd"/>
+      <w:r>
+        <w:t>)</w:t>
       </w:r>
     </w:p>
     <w:p/>
     <w:p>
       <w:r>
-        <w:t>Should be possible to run preproc with whatever combo of prgs</w:t>
-      </w:r>
+        <w:t xml:space="preserve">Should be possible to run </w:t>
+      </w:r>
+      <w:proofErr w:type="spellStart"/>
+      <w:r>
+        <w:t>preproc</w:t>
+      </w:r>
+      <w:proofErr w:type="spellEnd"/>
+      <w:r>
+        <w:t xml:space="preserve"> with whatever combo of </w:t>
+      </w:r>
+      <w:proofErr w:type="spellStart"/>
+      <w:r>
+        <w:t>prgs</w:t>
+      </w:r>
+      <w:proofErr w:type="spellEnd"/>
     </w:p>
     <w:p>
       <w:r>
@@ -21,15 +42,163 @@
     <w:p/>
     <w:p>
       <w:r>
-        <w:t>Template script  with wildcards to replace simple_config_distr.env</w:t>
-      </w:r>
+        <w:t xml:space="preserve">Template </w:t>
+      </w:r>
+      <w:proofErr w:type="gramStart"/>
+      <w:r>
+        <w:t>script  with</w:t>
+      </w:r>
+      <w:proofErr w:type="gramEnd"/>
+      <w:r>
+        <w:t xml:space="preserve"> wildcards to replace </w:t>
+      </w:r>
+      <w:proofErr w:type="spellStart"/>
+      <w:r>
+        <w:t>simple_config_distr.env</w:t>
+      </w:r>
+      <w:proofErr w:type="spellEnd"/>
       <w:r>
         <w:t>?</w:t>
       </w:r>
+    </w:p>
+    <w:p/>
+    <w:p>
+      <w:pPr>
+        <w:shd w:val="clear" w:color="auto" w:fill="FFFFFF"/>
+        <w:rPr>
+          <w:rFonts w:ascii="Arial" w:eastAsia="Times New Roman" w:hAnsi="Arial" w:cs="Arial"/>
+          <w:color w:val="222222"/>
+          <w:sz w:val="19"/>
+          <w:szCs w:val="19"/>
+        </w:rPr>
+      </w:pPr>
+      <w:r>
+        <w:rPr>
+          <w:rFonts w:ascii="Arial" w:eastAsia="Times New Roman" w:hAnsi="Arial" w:cs="Arial"/>
+          <w:color w:val="222222"/>
+          <w:sz w:val="19"/>
+          <w:szCs w:val="19"/>
+        </w:rPr>
+        <w:t>Hi Hans,</w:t>
+      </w:r>
+    </w:p>
+    <w:p>
+      <w:pPr>
+        <w:shd w:val="clear" w:color="auto" w:fill="FFFFFF"/>
+        <w:rPr>
+          <w:rFonts w:ascii="Arial" w:eastAsia="Times New Roman" w:hAnsi="Arial" w:cs="Arial"/>
+          <w:color w:val="222222"/>
+          <w:sz w:val="19"/>
+          <w:szCs w:val="19"/>
+        </w:rPr>
+      </w:pPr>
+    </w:p>
+    <w:p>
+      <w:pPr>
+        <w:shd w:val="clear" w:color="auto" w:fill="FFFFFF"/>
+        <w:rPr>
+          <w:rFonts w:ascii="Arial" w:eastAsia="Times New Roman" w:hAnsi="Arial" w:cs="Arial"/>
+          <w:color w:val="222222"/>
+          <w:sz w:val="19"/>
+          <w:szCs w:val="19"/>
+        </w:rPr>
+      </w:pPr>
+      <w:r>
+        <w:rPr>
+          <w:rFonts w:ascii="Arial" w:eastAsia="Times New Roman" w:hAnsi="Arial" w:cs="Arial"/>
+          <w:color w:val="222222"/>
+          <w:sz w:val="19"/>
+          <w:szCs w:val="19"/>
+        </w:rPr>
+        <w:t xml:space="preserve">Thanks for all of your help. I have </w:t>
+      </w:r>
+      <w:proofErr w:type="spellStart"/>
+      <w:r>
+        <w:rPr>
+          <w:rFonts w:ascii="Arial" w:eastAsia="Times New Roman" w:hAnsi="Arial" w:cs="Arial"/>
+          <w:color w:val="222222"/>
+          <w:sz w:val="19"/>
+          <w:szCs w:val="19"/>
+        </w:rPr>
+        <w:t>cryoSparc</w:t>
+      </w:r>
+      <w:proofErr w:type="spellEnd"/>
+      <w:r>
+        <w:rPr>
+          <w:rFonts w:ascii="Arial" w:eastAsia="Times New Roman" w:hAnsi="Arial" w:cs="Arial"/>
+          <w:color w:val="222222"/>
+          <w:sz w:val="19"/>
+          <w:szCs w:val="19"/>
+        </w:rPr>
+        <w:t xml:space="preserve"> now running with particles motion corrected with SIMPLE (I run CTFFIND4 with SIMPLE corrected micrographs - the </w:t>
+      </w:r>
+      <w:proofErr w:type="spellStart"/>
+      <w:r>
+        <w:rPr>
+          <w:rFonts w:ascii="Arial" w:eastAsia="Times New Roman" w:hAnsi="Arial" w:cs="Arial"/>
+          <w:color w:val="222222"/>
+          <w:sz w:val="19"/>
+          <w:szCs w:val="19"/>
+        </w:rPr>
+        <w:t>forCTF</w:t>
+      </w:r>
+      <w:proofErr w:type="spellEnd"/>
+      <w:r>
+        <w:rPr>
+          <w:rFonts w:ascii="Arial" w:eastAsia="Times New Roman" w:hAnsi="Arial" w:cs="Arial"/>
+          <w:color w:val="222222"/>
+          <w:sz w:val="19"/>
+          <w:szCs w:val="19"/>
+        </w:rPr>
+        <w:t xml:space="preserve"> set). Exciting...! I will let you know.  One suggestion - I would prefer if output files from SIMPLE would just add a prefix to the original file name, to keep track of things... Could this be added as an option please?</w:t>
+      </w:r>
+    </w:p>
+    <w:p>
+      <w:pPr>
+        <w:shd w:val="clear" w:color="auto" w:fill="FFFFFF"/>
+        <w:rPr>
+          <w:rFonts w:ascii="Arial" w:eastAsia="Times New Roman" w:hAnsi="Arial" w:cs="Arial"/>
+          <w:color w:val="222222"/>
+          <w:sz w:val="19"/>
+          <w:szCs w:val="19"/>
+        </w:rPr>
+      </w:pPr>
+    </w:p>
+    <w:p>
+      <w:pPr>
+        <w:shd w:val="clear" w:color="auto" w:fill="FFFFFF"/>
+        <w:rPr>
+          <w:rFonts w:ascii="Arial" w:eastAsia="Times New Roman" w:hAnsi="Arial" w:cs="Arial"/>
+          <w:color w:val="222222"/>
+          <w:sz w:val="19"/>
+          <w:szCs w:val="19"/>
+        </w:rPr>
+      </w:pPr>
+      <w:r>
+        <w:rPr>
+          <w:rFonts w:ascii="Arial" w:eastAsia="Times New Roman" w:hAnsi="Arial" w:cs="Arial"/>
+          <w:color w:val="222222"/>
+          <w:sz w:val="19"/>
+          <w:szCs w:val="19"/>
+        </w:rPr>
+        <w:t>On another note, I lost to notes for dose correcting tilt series. I remember how to setup the input files, but could you please send me an example command that I can share with my tomography people. Thanks!</w:t>
+      </w:r>
+    </w:p>
+    <w:p>
+      <w:pPr>
+        <w:shd w:val="clear" w:color="auto" w:fill="FFFFFF"/>
+        <w:rPr>
+          <w:rFonts w:ascii="Arial" w:eastAsia="Times New Roman" w:hAnsi="Arial" w:cs="Arial"/>
+          <w:color w:val="222222"/>
+          <w:sz w:val="19"/>
+          <w:szCs w:val="19"/>
+        </w:rPr>
+      </w:pPr>
+    </w:p>
+    <w:p>
       <w:bookmarkStart w:id="0" w:name="_GoBack"/>
       <w:bookmarkEnd w:id="0"/>
     </w:p>
-    <w:p/>
     <w:p/>
     <w:sectPr>
       <w:pgSz w:w="11900" w:h="16840"/>

</xml_diff>